<commit_message>
Added RQNPN_ERROR test & updated test documents
</commit_message>
<xml_diff>
--- a/Documents/Test Documents/Setup Mode Test Suite.docx
+++ b/Documents/Test Documents/Setup Mode Test Suite.docx
@@ -83,12 +83,18 @@
         <w:ind w:left="357" w:hanging="357"/>
       </w:pPr>
       <w:r>
-        <w:t>Test MODE command</w:t>
+        <w:t xml:space="preserve">Test </w:t>
+      </w:r>
+      <w:r>
+        <w:t>QNN</w:t>
+      </w:r>
+      <w:r>
+        <w:t xml:space="preserve"> command</w:t>
       </w:r>
     </w:p>
     <w:p>
       <w:r>
-        <w:t>Uses the mode command with a mode value of 0 to select setup mode</w:t>
+        <w:t>Displays node numbers of all modules that respond, to give visual confirmation that target is responding at start of test. Also programmatically checks target node is present if a number has been entered (no check preformed if no number entered)</w:t>
       </w:r>
     </w:p>
     <w:tbl>
@@ -176,7 +182,7 @@
               <w:t>Test_</w:t>
             </w:r>
             <w:r>
-              <w:t>MODE</w:t>
+              <w:t>QNN</w:t>
             </w:r>
             <w:proofErr w:type="spellEnd"/>
           </w:p>
@@ -190,7 +196,7 @@
               <w:t>0x</w:t>
             </w:r>
             <w:r>
-              <w:t>76</w:t>
+              <w:t>0D</w:t>
             </w:r>
           </w:p>
         </w:tc>
@@ -200,10 +206,7 @@
           </w:tcPr>
           <w:p>
             <w:r>
-              <w:t>node number</w:t>
-            </w:r>
-            <w:r>
-              <w:t>, mode number = 0</w:t>
+              <w:t>None</w:t>
             </w:r>
           </w:p>
         </w:tc>
@@ -219,15 +222,12 @@
         <w:ind w:left="357" w:hanging="357"/>
       </w:pPr>
       <w:r>
-        <w:t>Check for RQNN received</w:t>
+        <w:t>Test MODE command</w:t>
       </w:r>
     </w:p>
     <w:p>
       <w:r>
-        <w:t>Checks for a specified time for a RQNN to be received from the unit under test</w:t>
-      </w:r>
-      <w:r>
-        <w:t>, and stores the node number received for use with the SNN test below</w:t>
+        <w:t>Uses the mode command with a mode value of 0 to select setup mode</w:t>
       </w:r>
     </w:p>
     <w:tbl>
@@ -312,7 +312,10 @@
           <w:p>
             <w:proofErr w:type="spellStart"/>
             <w:r>
-              <w:t>Check_RQNN</w:t>
+              <w:t>Test_</w:t>
+            </w:r>
+            <w:r>
+              <w:t>MODE</w:t>
             </w:r>
             <w:proofErr w:type="spellEnd"/>
           </w:p>
@@ -326,7 +329,7 @@
               <w:t>0x</w:t>
             </w:r>
             <w:r>
-              <w:t>50</w:t>
+              <w:t>76</w:t>
             </w:r>
           </w:p>
         </w:tc>
@@ -336,7 +339,10 @@
           </w:tcPr>
           <w:p>
             <w:r>
-              <w:t>None</w:t>
+              <w:t>node number</w:t>
+            </w:r>
+            <w:r>
+              <w:t>, mode number = 0</w:t>
             </w:r>
           </w:p>
         </w:tc>
@@ -352,12 +358,15 @@
         <w:ind w:left="357" w:hanging="357"/>
       </w:pPr>
       <w:r>
-        <w:t>Test RQMN</w:t>
+        <w:t>Check for RQNN received</w:t>
       </w:r>
     </w:p>
     <w:p>
       <w:r>
-        <w:t>Retrieves NAME from unit under test</w:t>
+        <w:t>Checks for a specified time for a RQNN to be received from the unit under test</w:t>
+      </w:r>
+      <w:r>
+        <w:t>, and stores the node number received for use with the SNN test below</w:t>
       </w:r>
     </w:p>
     <w:tbl>
@@ -442,10 +451,7 @@
           <w:p>
             <w:proofErr w:type="spellStart"/>
             <w:r>
-              <w:t>Check_RQ</w:t>
-            </w:r>
-            <w:r>
-              <w:t>MN</w:t>
+              <w:t>Check_RQNN</w:t>
             </w:r>
             <w:proofErr w:type="spellEnd"/>
           </w:p>
@@ -459,7 +465,7 @@
               <w:t>0x</w:t>
             </w:r>
             <w:r>
-              <w:t>11</w:t>
+              <w:t>50</w:t>
             </w:r>
           </w:p>
         </w:tc>
@@ -485,12 +491,12 @@
         <w:ind w:left="357" w:hanging="357"/>
       </w:pPr>
       <w:r>
-        <w:t>Test RQNP</w:t>
+        <w:t>Test RQMN</w:t>
       </w:r>
     </w:p>
     <w:p>
       <w:r>
-        <w:t>Retrieves first 7 node parameters from unit under test</w:t>
+        <w:t>Retrieves NAME from unit under test</w:t>
       </w:r>
     </w:p>
     <w:tbl>
@@ -575,10 +581,7 @@
           <w:p>
             <w:proofErr w:type="spellStart"/>
             <w:r>
-              <w:t>Check_RQN</w:t>
-            </w:r>
-            <w:r>
-              <w:t>P</w:t>
+              <w:t>Check_RQMN</w:t>
             </w:r>
             <w:proofErr w:type="spellEnd"/>
           </w:p>
@@ -589,10 +592,7 @@
           </w:tcPr>
           <w:p>
             <w:r>
-              <w:t>0x</w:t>
-            </w:r>
-            <w:r>
-              <w:t>10</w:t>
+              <w:t>0x11</w:t>
             </w:r>
           </w:p>
         </w:tc>
@@ -618,15 +618,12 @@
         <w:ind w:left="357" w:hanging="357"/>
       </w:pPr>
       <w:r>
-        <w:t>Test SNN</w:t>
+        <w:t>Test RQNP</w:t>
       </w:r>
     </w:p>
     <w:p>
       <w:r>
-        <w:t xml:space="preserve">Resets unit under test to previous node number and </w:t>
-      </w:r>
-      <w:r>
-        <w:t>exits ‘setup’ mode</w:t>
+        <w:t>Retrieves first 7 node parameters from unit under test</w:t>
       </w:r>
     </w:p>
     <w:tbl>
@@ -711,10 +708,7 @@
           <w:p>
             <w:proofErr w:type="spellStart"/>
             <w:r>
-              <w:t>Check_</w:t>
-            </w:r>
-            <w:r>
-              <w:t>SNN</w:t>
+              <w:t>Check_RQNP</w:t>
             </w:r>
             <w:proofErr w:type="spellEnd"/>
           </w:p>
@@ -725,10 +719,137 @@
           </w:tcPr>
           <w:p>
             <w:r>
-              <w:t>0x</w:t>
-            </w:r>
-            <w:r>
-              <w:t>42</w:t>
+              <w:t>0x10</w:t>
+            </w:r>
+          </w:p>
+        </w:tc>
+        <w:tc>
+          <w:tcPr>
+            <w:tcW w:w="4768" w:type="dxa"/>
+          </w:tcPr>
+          <w:p>
+            <w:r>
+              <w:t>None</w:t>
+            </w:r>
+          </w:p>
+        </w:tc>
+      </w:tr>
+    </w:tbl>
+    <w:p>
+      <w:pPr>
+        <w:pStyle w:val="Heading1"/>
+        <w:numPr>
+          <w:ilvl w:val="0"/>
+          <w:numId w:val="2"/>
+        </w:numPr>
+        <w:ind w:left="357" w:hanging="357"/>
+      </w:pPr>
+      <w:r>
+        <w:t>Test SNN</w:t>
+      </w:r>
+    </w:p>
+    <w:p>
+      <w:r>
+        <w:t xml:space="preserve">Resets unit under test to previous node number and </w:t>
+      </w:r>
+      <w:r>
+        <w:t>exits ‘setup’ mode</w:t>
+      </w:r>
+    </w:p>
+    <w:tbl>
+      <w:tblPr>
+        <w:tblStyle w:val="TableGrid"/>
+        <w:tblW w:w="0" w:type="auto"/>
+        <w:tblInd w:w="279" w:type="dxa"/>
+        <w:tblLook w:val="04A0" w:firstRow="1" w:lastRow="0" w:firstColumn="1" w:lastColumn="0" w:noHBand="0" w:noVBand="1"/>
+      </w:tblPr>
+      <w:tblGrid>
+        <w:gridCol w:w="2268"/>
+        <w:gridCol w:w="1701"/>
+        <w:gridCol w:w="4768"/>
+      </w:tblGrid>
+      <w:tr>
+        <w:tc>
+          <w:tcPr>
+            <w:tcW w:w="2268" w:type="dxa"/>
+          </w:tcPr>
+          <w:p>
+            <w:pPr>
+              <w:rPr>
+                <w:b/>
+                <w:bCs/>
+              </w:rPr>
+            </w:pPr>
+            <w:r>
+              <w:rPr>
+                <w:b/>
+                <w:bCs/>
+              </w:rPr>
+              <w:t>Test case</w:t>
+            </w:r>
+          </w:p>
+        </w:tc>
+        <w:tc>
+          <w:tcPr>
+            <w:tcW w:w="1701" w:type="dxa"/>
+          </w:tcPr>
+          <w:p>
+            <w:pPr>
+              <w:rPr>
+                <w:b/>
+                <w:bCs/>
+              </w:rPr>
+            </w:pPr>
+            <w:r>
+              <w:rPr>
+                <w:b/>
+                <w:bCs/>
+              </w:rPr>
+              <w:t>Opcode</w:t>
+            </w:r>
+          </w:p>
+        </w:tc>
+        <w:tc>
+          <w:tcPr>
+            <w:tcW w:w="4768" w:type="dxa"/>
+          </w:tcPr>
+          <w:p>
+            <w:pPr>
+              <w:rPr>
+                <w:b/>
+                <w:bCs/>
+              </w:rPr>
+            </w:pPr>
+            <w:r>
+              <w:rPr>
+                <w:b/>
+                <w:bCs/>
+              </w:rPr>
+              <w:t>parameters</w:t>
+            </w:r>
+          </w:p>
+        </w:tc>
+      </w:tr>
+      <w:tr>
+        <w:tc>
+          <w:tcPr>
+            <w:tcW w:w="2268" w:type="dxa"/>
+          </w:tcPr>
+          <w:p>
+            <w:proofErr w:type="spellStart"/>
+            <w:r>
+              <w:t>Check_SNN</w:t>
+            </w:r>
+            <w:proofErr w:type="spellEnd"/>
+          </w:p>
+        </w:tc>
+        <w:tc>
+          <w:tcPr>
+            <w:tcW w:w="1701" w:type="dxa"/>
+          </w:tcPr>
+          <w:p>
+            <w:r>
+              <w:t>0x42</w:t>
             </w:r>
           </w:p>
         </w:tc>

</xml_diff>